<commit_message>
pattern default font updated
</commit_message>
<xml_diff>
--- a/QCReportGenerator/QCReportGenerator/pattern.docx
+++ b/QCReportGenerator/QCReportGenerator/pattern.docx
@@ -16,6 +16,8 @@
           <w:szCs w:val="24"/>
         </w:rPr>
       </w:pPr>
+      <w:bookmarkStart w:id="0" w:name="_GoBack"/>
+      <w:bookmarkEnd w:id="0"/>
       <w:r>
         <w:rPr>
           <w:rFonts w:ascii="Times New Roman" w:hAnsi="Times New Roman" w:cs="Times New Roman"/>
@@ -989,7 +991,15 @@
         </w:tc>
       </w:tr>
     </w:tbl>
-    <w:p/>
+    <w:p>
+      <w:pPr>
+        <w:rPr>
+          <w:rFonts w:ascii="Times New Roman" w:hAnsi="Times New Roman" w:cs="Times New Roman"/>
+          <w:sz w:val="20"/>
+          <w:szCs w:val="20"/>
+        </w:rPr>
+      </w:pPr>
+    </w:p>
     <w:p>
       <w:pPr>
         <w:autoSpaceDE w:val="0"/>
@@ -1004,7 +1014,6 @@
           <w:szCs w:val="24"/>
         </w:rPr>
       </w:pPr>
-      <w:bookmarkStart w:name="_GoBack" w:id="0"/>
       <w:r>
         <w:rPr>
           <w:rFonts w:ascii="Times New Roman" w:hAnsi="Times New Roman" w:cs="Times New Roman"/>
@@ -1232,8 +1241,14 @@
         <w:t>доведенные до их сведения.</w:t>
       </w:r>
     </w:p>
-    <w:bookmarkEnd w:id="0"/>
     <w:p/>
+    <w:p>
+      <w:pPr>
+        <w:rPr>
+          <w:rFonts w:ascii="Times New Roman" w:hAnsi="Times New Roman" w:cs="Times New Roman"/>
+        </w:rPr>
+      </w:pPr>
+    </w:p>
     <w:sectPr>
       <w:pgSz w:w="11906" w:h="16838"/>
       <w:pgMar w:top="1134" w:right="851" w:bottom="1134" w:left="851" w:header="709" w:footer="709" w:gutter="0"/>
@@ -1861,76 +1876,16 @@
         <a:srgbClr val="954F72"/>
       </a:folHlink>
     </a:clrScheme>
-    <a:fontScheme name="Стандартная">
+    <a:fontScheme name="Другая 2">
       <a:majorFont>
-        <a:latin typeface="Calibri Light" panose="020F0302020204030204"/>
+        <a:latin typeface="Times New Roman"/>
         <a:ea typeface=""/>
         <a:cs typeface=""/>
-        <a:font script="Jpan" typeface="游ゴシック Light"/>
-        <a:font script="Hang" typeface="맑은 고딕"/>
-        <a:font script="Hans" typeface="等线 Light"/>
-        <a:font script="Hant" typeface="新細明體"/>
-        <a:font script="Arab" typeface="Times New Roman"/>
-        <a:font script="Hebr" typeface="Times New Roman"/>
-        <a:font script="Thai" typeface="Angsana New"/>
-        <a:font script="Ethi" typeface="Nyala"/>
-        <a:font script="Beng" typeface="Vrinda"/>
-        <a:font script="Gujr" typeface="Shruti"/>
-        <a:font script="Khmr" typeface="MoolBoran"/>
-        <a:font script="Knda" typeface="Tunga"/>
-        <a:font script="Guru" typeface="Raavi"/>
-        <a:font script="Cans" typeface="Euphemia"/>
-        <a:font script="Cher" typeface="Plantagenet Cherokee"/>
-        <a:font script="Yiii" typeface="Microsoft Yi Baiti"/>
-        <a:font script="Tibt" typeface="Microsoft Himalaya"/>
-        <a:font script="Thaa" typeface="MV Boli"/>
-        <a:font script="Deva" typeface="Mangal"/>
-        <a:font script="Telu" typeface="Gautami"/>
-        <a:font script="Taml" typeface="Latha"/>
-        <a:font script="Syrc" typeface="Estrangelo Edessa"/>
-        <a:font script="Orya" typeface="Kalinga"/>
-        <a:font script="Mlym" typeface="Kartika"/>
-        <a:font script="Laoo" typeface="DokChampa"/>
-        <a:font script="Sinh" typeface="Iskoola Pota"/>
-        <a:font script="Mong" typeface="Mongolian Baiti"/>
-        <a:font script="Viet" typeface="Times New Roman"/>
-        <a:font script="Uigh" typeface="Microsoft Uighur"/>
-        <a:font script="Geor" typeface="Sylfaen"/>
       </a:majorFont>
       <a:minorFont>
-        <a:latin typeface="Calibri" panose="020F0502020204030204"/>
+        <a:latin typeface="Times New Roman"/>
         <a:ea typeface=""/>
         <a:cs typeface=""/>
-        <a:font script="Jpan" typeface="游明朝"/>
-        <a:font script="Hang" typeface="맑은 고딕"/>
-        <a:font script="Hans" typeface="等线"/>
-        <a:font script="Hant" typeface="新細明體"/>
-        <a:font script="Arab" typeface="Arial"/>
-        <a:font script="Hebr" typeface="Arial"/>
-        <a:font script="Thai" typeface="Cordia New"/>
-        <a:font script="Ethi" typeface="Nyala"/>
-        <a:font script="Beng" typeface="Vrinda"/>
-        <a:font script="Gujr" typeface="Shruti"/>
-        <a:font script="Khmr" typeface="DaunPenh"/>
-        <a:font script="Knda" typeface="Tunga"/>
-        <a:font script="Guru" typeface="Raavi"/>
-        <a:font script="Cans" typeface="Euphemia"/>
-        <a:font script="Cher" typeface="Plantagenet Cherokee"/>
-        <a:font script="Yiii" typeface="Microsoft Yi Baiti"/>
-        <a:font script="Tibt" typeface="Microsoft Himalaya"/>
-        <a:font script="Thaa" typeface="MV Boli"/>
-        <a:font script="Deva" typeface="Mangal"/>
-        <a:font script="Telu" typeface="Gautami"/>
-        <a:font script="Taml" typeface="Latha"/>
-        <a:font script="Syrc" typeface="Estrangelo Edessa"/>
-        <a:font script="Orya" typeface="Kalinga"/>
-        <a:font script="Mlym" typeface="Kartika"/>
-        <a:font script="Laoo" typeface="DokChampa"/>
-        <a:font script="Sinh" typeface="Iskoola Pota"/>
-        <a:font script="Mong" typeface="Mongolian Baiti"/>
-        <a:font script="Viet" typeface="Arial"/>
-        <a:font script="Uigh" typeface="Microsoft Uighur"/>
-        <a:font script="Geor" typeface="Sylfaen"/>
       </a:minorFont>
     </a:fontScheme>
     <a:fmtScheme name="Стандартная">

</xml_diff>